<commit_message>
Objects: started actions setup
</commit_message>
<xml_diff>
--- a/docs/to do.docx
+++ b/docs/to do.docx
@@ -44,7 +44,15 @@
         </w:numPr>
       </w:pPr>
       <w:r>
-        <w:t>Refactor PrimeEngine.js to have multiple classes that do different stuff</w:t>
+        <w:t xml:space="preserve">Start game tick system that regulates game and updates objects every tick </w:t>
+      </w:r>
+    </w:p>
+    <w:p>
+      <w:pPr>
+        <w:pStyle w:val="Heading2"/>
+      </w:pPr>
+      <w:r>
+        <w:t>Objects</w:t>
       </w:r>
     </w:p>
     <w:p>
@@ -56,15 +64,7 @@
         </w:numPr>
       </w:pPr>
       <w:r>
-        <w:t xml:space="preserve">Figure out how to refactor PrimeEngine.js and objectGeneric.js </w:t>
-      </w:r>
-      <w:proofErr w:type="gramStart"/>
-      <w:r>
-        <w:t>so that</w:t>
-      </w:r>
-      <w:proofErr w:type="gramEnd"/>
-      <w:r>
-        <w:t xml:space="preserve"> that objectGeneric.js can use PrimeEngine.js methods without creating a circular dependency.</w:t>
+        <w:t xml:space="preserve">Start action system, give nonstatic objects the ability to do different stuff on call </w:t>
       </w:r>
     </w:p>
     <w:sectPr>

</xml_diff>

<commit_message>
Small control change and to do updates
</commit_message>
<xml_diff>
--- a/docs/to do.docx
+++ b/docs/to do.docx
@@ -65,6 +65,29 @@
       </w:pPr>
       <w:r>
         <w:t xml:space="preserve">Start action system, give nonstatic objects the ability to do different stuff on call </w:t>
+      </w:r>
+    </w:p>
+    <w:p>
+      <w:pPr>
+        <w:pStyle w:val="Heading2"/>
+      </w:pPr>
+      <w:r>
+        <w:t>Game</w:t>
+      </w:r>
+    </w:p>
+    <w:p>
+      <w:pPr>
+        <w:pStyle w:val="ListParagraph"/>
+        <w:numPr>
+          <w:ilvl w:val="0"/>
+          <w:numId w:val="1"/>
+        </w:numPr>
+      </w:pPr>
+      <w:r>
+        <w:t>Add globals references to keyboard keys</w:t>
+      </w:r>
+      <w:r>
+        <w:t xml:space="preserve"> and implement into player controls</w:t>
       </w:r>
     </w:p>
     <w:sectPr>

</xml_diff>

<commit_message>
Fixed offset breaking stuff, updated todo list
</commit_message>
<xml_diff>
--- a/docs/to do.docx
+++ b/docs/to do.docx
@@ -64,15 +64,7 @@
         </w:numPr>
       </w:pPr>
       <w:r>
-        <w:t xml:space="preserve">Start action system, give nonstatic objects the ability to do different stuff on call </w:t>
-      </w:r>
-    </w:p>
-    <w:p>
-      <w:pPr>
-        <w:pStyle w:val="Heading2"/>
-      </w:pPr>
-      <w:r>
-        <w:t>Game</w:t>
+        <w:t>Start action system, give nonstatic objects the ability to do different stuff on call</w:t>
       </w:r>
     </w:p>
     <w:p>
@@ -84,10 +76,63 @@
         </w:numPr>
       </w:pPr>
       <w:r>
+        <w:t>Add style template system that adds specified styles to objects</w:t>
+      </w:r>
+    </w:p>
+    <w:p>
+      <w:pPr>
+        <w:pStyle w:val="ListParagraph"/>
+        <w:numPr>
+          <w:ilvl w:val="0"/>
+          <w:numId w:val="1"/>
+        </w:numPr>
+      </w:pPr>
+      <w:r>
+        <w:t>Ensure offset system works with styling</w:t>
+      </w:r>
+    </w:p>
+    <w:p>
+      <w:pPr>
+        <w:pStyle w:val="Heading2"/>
+      </w:pPr>
+      <w:r>
+        <w:t>Game</w:t>
+      </w:r>
+    </w:p>
+    <w:p>
+      <w:pPr>
+        <w:pStyle w:val="ListParagraph"/>
+        <w:numPr>
+          <w:ilvl w:val="0"/>
+          <w:numId w:val="1"/>
+        </w:numPr>
+        <w:rPr>
+          <w:strike/>
+        </w:rPr>
+      </w:pPr>
+      <w:r>
+        <w:rPr>
+          <w:strike/>
+        </w:rPr>
         <w:t>Add globals references to keyboard keys</w:t>
       </w:r>
       <w:r>
+        <w:rPr>
+          <w:strike/>
+        </w:rPr>
         <w:t xml:space="preserve"> and implement into player controls</w:t>
+      </w:r>
+    </w:p>
+    <w:p>
+      <w:pPr>
+        <w:pStyle w:val="ListParagraph"/>
+        <w:numPr>
+          <w:ilvl w:val="0"/>
+          <w:numId w:val="1"/>
+        </w:numPr>
+      </w:pPr>
+      <w:r>
+        <w:t>.</w:t>
       </w:r>
     </w:p>
     <w:sectPr>

</xml_diff>